<commit_message>
update the website link
</commit_message>
<xml_diff>
--- a/Vicky Mohammad's Resume.docx
+++ b/Vicky Mohammad's Resume.docx
@@ -332,13 +332,8 @@
               <w:t>April 2018 –</w:t>
             </w:r>
             <w:r>
-              <w:t xml:space="preserve"> </w:t>
-            </w:r>
-            <w:bookmarkStart w:id="4" w:name="_GoBack"/>
-            <w:r>
-              <w:t xml:space="preserve">September </w:t>
-            </w:r>
-            <w:bookmarkEnd w:id="4"/>
+              <w:t xml:space="preserve"> September </w:t>
+            </w:r>
             <w:r>
               <w:t>2018</w:t>
             </w:r>
@@ -641,8 +636,8 @@
                 <w:i/>
               </w:rPr>
             </w:pPr>
-            <w:bookmarkStart w:id="5" w:name="_ymuv64bdqjt6" w:colFirst="0" w:colLast="0"/>
-            <w:bookmarkEnd w:id="5"/>
+            <w:bookmarkStart w:id="4" w:name="_ymuv64bdqjt6" w:colFirst="0" w:colLast="0"/>
+            <w:bookmarkEnd w:id="4"/>
             <w:r>
               <w:t xml:space="preserve">University of Waterloo, </w:t>
             </w:r>
@@ -709,8 +704,8 @@
               <w:spacing w:before="0" w:after="0" w:line="276" w:lineRule="auto"/>
               <w:contextualSpacing w:val="0"/>
             </w:pPr>
-            <w:bookmarkStart w:id="6" w:name="_brkj8fo1mvki" w:colFirst="0" w:colLast="0"/>
-            <w:bookmarkEnd w:id="6"/>
+            <w:bookmarkStart w:id="5" w:name="_brkj8fo1mvki" w:colFirst="0" w:colLast="0"/>
+            <w:bookmarkEnd w:id="5"/>
             <w:r>
               <w:t xml:space="preserve">January 2017 - April 2017 </w:t>
             </w:r>
@@ -806,8 +801,8 @@
                 <w:i/>
               </w:rPr>
             </w:pPr>
-            <w:bookmarkStart w:id="7" w:name="_qjwrxvgemj7" w:colFirst="0" w:colLast="0"/>
-            <w:bookmarkEnd w:id="7"/>
+            <w:bookmarkStart w:id="6" w:name="_qjwrxvgemj7" w:colFirst="0" w:colLast="0"/>
+            <w:bookmarkEnd w:id="6"/>
             <w:r>
               <w:t xml:space="preserve">University of Toronto, </w:t>
             </w:r>
@@ -871,8 +866,8 @@
               <w:spacing w:before="0" w:after="0" w:line="276" w:lineRule="auto"/>
               <w:contextualSpacing w:val="0"/>
             </w:pPr>
-            <w:bookmarkStart w:id="8" w:name="_gpwp9dt4ev53" w:colFirst="0" w:colLast="0"/>
-            <w:bookmarkEnd w:id="8"/>
+            <w:bookmarkStart w:id="7" w:name="_gpwp9dt4ev53" w:colFirst="0" w:colLast="0"/>
+            <w:bookmarkEnd w:id="7"/>
             <w:r>
               <w:t xml:space="preserve">October 2016 - November 2016 </w:t>
             </w:r>
@@ -924,16 +919,16 @@
             <w:r>
               <w:t>Communicate and assist with developers in HTML, CSS, and WordPress.</w:t>
             </w:r>
-            <w:bookmarkStart w:id="9" w:name="_2xj3efybabvw" w:colFirst="0" w:colLast="0"/>
-            <w:bookmarkStart w:id="10" w:name="_rfgvkg2ifhfd" w:colFirst="0" w:colLast="0"/>
-            <w:bookmarkStart w:id="11" w:name="_k6xby8aeqd38" w:colFirst="0" w:colLast="0"/>
-            <w:bookmarkStart w:id="12" w:name="_czfiadnsgnzp" w:colFirst="0" w:colLast="0"/>
-            <w:bookmarkStart w:id="13" w:name="_6wymnhinx9q5" w:colFirst="0" w:colLast="0"/>
+            <w:bookmarkStart w:id="8" w:name="_2xj3efybabvw" w:colFirst="0" w:colLast="0"/>
+            <w:bookmarkStart w:id="9" w:name="_rfgvkg2ifhfd" w:colFirst="0" w:colLast="0"/>
+            <w:bookmarkStart w:id="10" w:name="_k6xby8aeqd38" w:colFirst="0" w:colLast="0"/>
+            <w:bookmarkStart w:id="11" w:name="_czfiadnsgnzp" w:colFirst="0" w:colLast="0"/>
+            <w:bookmarkStart w:id="12" w:name="_6wymnhinx9q5" w:colFirst="0" w:colLast="0"/>
+            <w:bookmarkEnd w:id="8"/>
             <w:bookmarkEnd w:id="9"/>
             <w:bookmarkEnd w:id="10"/>
             <w:bookmarkEnd w:id="11"/>
             <w:bookmarkEnd w:id="12"/>
-            <w:bookmarkEnd w:id="13"/>
           </w:p>
         </w:tc>
         <w:tc>
@@ -958,8 +953,8 @@
               <w:spacing w:before="0"/>
               <w:contextualSpacing w:val="0"/>
             </w:pPr>
-            <w:bookmarkStart w:id="14" w:name="_hdtzf4olbwgk" w:colFirst="0" w:colLast="0"/>
-            <w:bookmarkEnd w:id="14"/>
+            <w:bookmarkStart w:id="13" w:name="_hdtzf4olbwgk" w:colFirst="0" w:colLast="0"/>
+            <w:bookmarkEnd w:id="13"/>
             <w:r>
               <w:t>CONTACT</w:t>
             </w:r>
@@ -1135,8 +1130,8 @@
               <w:spacing w:before="0"/>
               <w:contextualSpacing w:val="0"/>
             </w:pPr>
-            <w:bookmarkStart w:id="15" w:name="_qdm6zrz4kbyl" w:colFirst="0" w:colLast="0"/>
-            <w:bookmarkEnd w:id="15"/>
+            <w:bookmarkStart w:id="14" w:name="_qdm6zrz4kbyl" w:colFirst="0" w:colLast="0"/>
+            <w:bookmarkEnd w:id="14"/>
             <w:r>
               <w:t>KNOWLEDGE</w:t>
             </w:r>
@@ -1245,8 +1240,8 @@
               <w:spacing w:before="0"/>
               <w:contextualSpacing w:val="0"/>
             </w:pPr>
-            <w:bookmarkStart w:id="16" w:name="_shgupjfgux4t" w:colFirst="0" w:colLast="0"/>
-            <w:bookmarkEnd w:id="16"/>
+            <w:bookmarkStart w:id="15" w:name="_shgupjfgux4t" w:colFirst="0" w:colLast="0"/>
+            <w:bookmarkEnd w:id="15"/>
             <w:r>
               <w:t>LANGUAGE</w:t>
             </w:r>
@@ -1329,6 +1324,31 @@
                 <w:u w:val="single"/>
               </w:rPr>
               <w:t>vickymohammad.com</w:t>
+            </w:r>
+          </w:p>
+          <w:p>
+            <w:pPr>
+              <w:spacing w:before="0"/>
+              <w:rPr>
+                <w:color w:val="1155CC"/>
+                <w:u w:val="single"/>
+              </w:rPr>
+            </w:pPr>
+            <w:r>
+              <w:rPr>
+                <w:color w:val="1155CC"/>
+                <w:u w:val="single"/>
+              </w:rPr>
+              <w:t>vicmoh.githu</w:t>
+            </w:r>
+            <w:bookmarkStart w:id="16" w:name="_GoBack"/>
+            <w:bookmarkEnd w:id="16"/>
+            <w:r>
+              <w:rPr>
+                <w:color w:val="1155CC"/>
+                <w:u w:val="single"/>
+              </w:rPr>
+              <w:t>b.io</w:t>
             </w:r>
           </w:p>
           <w:p>
@@ -3466,7 +3486,7 @@
 </file>
 
 <file path=customXml/itemProps1.xml><?xml version="1.0" encoding="utf-8"?>
-<ds:datastoreItem xmlns:ds="http://schemas.openxmlformats.org/officeDocument/2006/customXml" ds:itemID="{6A755E5D-DD48-0440-AEF2-9A8BFDBCD55F}">
+<ds:datastoreItem xmlns:ds="http://schemas.openxmlformats.org/officeDocument/2006/customXml" ds:itemID="{63FDCDF9-9997-564F-8F50-4BF447683180}">
   <ds:schemaRefs>
     <ds:schemaRef ds:uri="http://schemas.openxmlformats.org/officeDocument/2006/bibliography"/>
   </ds:schemaRefs>

</xml_diff>